<commit_message>
code help web dev. lecture-1 notes
</commit_message>
<xml_diff>
--- a/Web-development-note.docx
+++ b/Web-development-note.docx
@@ -15,38 +15,30 @@
       <w:r>
         <w:t xml:space="preserve">- </w:t>
       </w:r>
-      <w:proofErr w:type="gramStart"/>
-      <w:r>
-        <w:t>It’s</w:t>
-      </w:r>
-      <w:r>
-        <w:t xml:space="preserve"> </w:t>
-      </w:r>
-      <w:r>
-        <w:t xml:space="preserve"> type</w:t>
-      </w:r>
-      <w:proofErr w:type="gramEnd"/>
+      <w:r>
+        <w:t>It types</w:t>
+      </w:r>
       <w:r>
         <w:t xml:space="preserve"> of system where document and resources are interconnected exist. We can use it by internet.</w:t>
+      </w:r>
+    </w:p>
+    <w:p>
+      <w:r>
+        <w:t xml:space="preserve"> Website</w:t>
+      </w:r>
+      <w:r>
+        <w:t>:-</w:t>
+      </w:r>
+    </w:p>
+    <w:p>
+      <w:r>
+        <w:t xml:space="preserve">   </w:t>
+      </w:r>
+      <w:r>
+        <w:t>Static context</w:t>
       </w:r>
       <w:bookmarkStart w:id="0" w:name="_GoBack"/>
       <w:bookmarkEnd w:id="0"/>
-    </w:p>
-    <w:p>
-      <w:r>
-        <w:t xml:space="preserve"> Website</w:t>
-      </w:r>
-      <w:r>
-        <w:t>:-</w:t>
-      </w:r>
-    </w:p>
-    <w:p>
-      <w:r>
-        <w:t xml:space="preserve">   </w:t>
-      </w:r>
-      <w:r>
-        <w:t>Static context</w:t>
-      </w:r>
     </w:p>
     <w:p>
       <w:r>

</xml_diff>